<commit_message>
feat: update hotel voucher generation for corporate tours
</commit_message>
<xml_diff>
--- a/app/Services/Templates/Client_voucher.docx
+++ b/app/Services/Templates/Client_voucher.docx
@@ -17,7 +17,7 @@
       <w:tblPr>
         <w:tblW w:w="10760" w:type="dxa"/>
         <w:tblInd w:w="-572" w:type="dxa"/>
-        <w:shd w:val="clear" w:color="auto" w:fill="ED7D31" w:themeFill="accent2"/>
+        <w:shd w:val="clear" w:color="auto" w:fill="F7CAAC" w:themeFill="accent2" w:themeFillTint="66"/>
         <w:tblLook w:val="0000" w:firstRow="0" w:lastRow="0" w:firstColumn="0" w:lastColumn="0" w:noHBand="0" w:noVBand="0"/>
       </w:tblPr>
       <w:tblGrid>
@@ -31,7 +31,7 @@
         <w:tc>
           <w:tcPr>
             <w:tcW w:w="5107" w:type="dxa"/>
-            <w:shd w:val="clear" w:color="auto" w:fill="ED7D31" w:themeFill="accent2"/>
+            <w:shd w:val="clear" w:color="auto" w:fill="F7CAAC" w:themeFill="accent2" w:themeFillTint="66"/>
           </w:tcPr>
           <w:p>
             <w:pPr>
@@ -129,8 +129,6 @@
               </w:rPr>
               <w:t>${name}</w:t>
             </w:r>
-            <w:bookmarkStart w:id="0" w:name="_GoBack"/>
-            <w:bookmarkEnd w:id="0"/>
             <w:r>
               <w:rPr>
                 <w:b/>
@@ -146,7 +144,7 @@
         <w:tc>
           <w:tcPr>
             <w:tcW w:w="5653" w:type="dxa"/>
-            <w:shd w:val="clear" w:color="auto" w:fill="ED7D31" w:themeFill="accent2"/>
+            <w:shd w:val="clear" w:color="auto" w:fill="F7CAAC" w:themeFill="accent2" w:themeFillTint="66"/>
           </w:tcPr>
           <w:p>
             <w:pPr>
@@ -231,7 +229,7 @@
     </w:tbl>
     <w:p>
       <w:pPr>
-        <w:pStyle w:val="NoSpacing"/>
+        <w:pStyle w:val="a8"/>
       </w:pPr>
     </w:p>
     <w:tbl>
@@ -256,7 +254,7 @@
           </w:tcPr>
           <w:p>
             <w:pPr>
-              <w:pStyle w:val="NoSpacing"/>
+              <w:pStyle w:val="a8"/>
               <w:rPr>
                 <w:b/>
                 <w:bCs/>
@@ -292,37 +290,19 @@
           </w:tcPr>
           <w:p>
             <w:pPr>
-              <w:pStyle w:val="NoSpacing"/>
-              <w:rPr>
-                <w:b/>
-                <w:bCs/>
-              </w:rPr>
-            </w:pPr>
-            <w:r>
-              <w:rPr>
-                <w:b/>
-                <w:bCs/>
-                <w:lang w:val="en-US"/>
-              </w:rPr>
-              <w:t>${</w:t>
-            </w:r>
-            <w:proofErr w:type="spellStart"/>
-            <w:r>
-              <w:rPr>
-                <w:b/>
-                <w:bCs/>
-                <w:lang w:val="en-US"/>
-              </w:rPr>
-              <w:t>tour_number</w:t>
-            </w:r>
-            <w:proofErr w:type="spellEnd"/>
-            <w:r>
-              <w:rPr>
-                <w:b/>
-                <w:bCs/>
-                <w:lang w:val="en-US"/>
-              </w:rPr>
-              <w:t>}</w:t>
+              <w:pStyle w:val="a8"/>
+              <w:rPr>
+                <w:b/>
+                <w:bCs/>
+              </w:rPr>
+            </w:pPr>
+            <w:r>
+              <w:rPr>
+                <w:b/>
+                <w:bCs/>
+                <w:lang w:val="en-US"/>
+              </w:rPr>
+              <w:t>${tour_number}</w:t>
             </w:r>
           </w:p>
         </w:tc>
@@ -338,7 +318,7 @@
           </w:tcPr>
           <w:p>
             <w:pPr>
-              <w:pStyle w:val="NoSpacing"/>
+              <w:pStyle w:val="a8"/>
               <w:rPr>
                 <w:b/>
                 <w:bCs/>
@@ -368,12 +348,31 @@
           </w:tcPr>
           <w:p>
             <w:pPr>
-              <w:pStyle w:val="NoSpacing"/>
-              <w:rPr>
-                <w:b/>
-                <w:bCs/>
-              </w:rPr>
-            </w:pPr>
+              <w:pStyle w:val="a8"/>
+              <w:rPr>
+                <w:b/>
+                <w:bCs/>
+                <w:lang w:val="en-US"/>
+              </w:rPr>
+            </w:pPr>
+            <w:r>
+              <w:rPr>
+                <w:b/>
+                <w:bCs/>
+                <w:lang w:val="en-US"/>
+              </w:rPr>
+              <w:t>${guest_name</w:t>
+            </w:r>
+            <w:bookmarkStart w:id="0" w:name="_GoBack"/>
+            <w:bookmarkEnd w:id="0"/>
+            <w:r>
+              <w:rPr>
+                <w:b/>
+                <w:bCs/>
+                <w:lang w:val="en-US"/>
+              </w:rPr>
+              <w:t>}</w:t>
+            </w:r>
           </w:p>
         </w:tc>
       </w:tr>
@@ -388,7 +387,7 @@
           </w:tcPr>
           <w:p>
             <w:pPr>
-              <w:pStyle w:val="NoSpacing"/>
+              <w:pStyle w:val="a8"/>
               <w:rPr>
                 <w:b/>
                 <w:bCs/>
@@ -419,7 +418,7 @@
           </w:tcPr>
           <w:p>
             <w:pPr>
-              <w:pStyle w:val="NoSpacing"/>
+              <w:pStyle w:val="a8"/>
               <w:rPr>
                 <w:b/>
                 <w:bCs/>
@@ -447,7 +446,7 @@
           </w:tcPr>
           <w:p>
             <w:pPr>
-              <w:pStyle w:val="NoSpacing"/>
+              <w:pStyle w:val="a8"/>
               <w:rPr>
                 <w:b/>
                 <w:bCs/>
@@ -478,7 +477,7 @@
           </w:tcPr>
           <w:p>
             <w:pPr>
-              <w:pStyle w:val="NoSpacing"/>
+              <w:pStyle w:val="a8"/>
               <w:rPr>
                 <w:b/>
                 <w:bCs/>
@@ -506,7 +505,7 @@
           </w:tcPr>
           <w:p>
             <w:pPr>
-              <w:pStyle w:val="NoSpacing"/>
+              <w:pStyle w:val="a8"/>
               <w:rPr>
                 <w:b/>
                 <w:bCs/>
@@ -536,7 +535,7 @@
           </w:tcPr>
           <w:p>
             <w:pPr>
-              <w:pStyle w:val="NoSpacing"/>
+              <w:pStyle w:val="a8"/>
               <w:rPr>
                 <w:b/>
                 <w:bCs/>
@@ -582,7 +581,7 @@
           </w:tcPr>
           <w:p>
             <w:pPr>
-              <w:pStyle w:val="NoSpacing"/>
+              <w:pStyle w:val="a8"/>
               <w:rPr>
                 <w:b/>
                 <w:bCs/>
@@ -604,7 +603,7 @@
           </w:tcPr>
           <w:p>
             <w:pPr>
-              <w:pStyle w:val="NoSpacing"/>
+              <w:pStyle w:val="a8"/>
               <w:rPr>
                 <w:b/>
                 <w:bCs/>
@@ -650,7 +649,7 @@
           </w:tcPr>
           <w:p>
             <w:pPr>
-              <w:pStyle w:val="NoSpacing"/>
+              <w:pStyle w:val="a8"/>
               <w:tabs>
                 <w:tab w:val="left" w:pos="4328"/>
               </w:tabs>
@@ -682,7 +681,7 @@
           </w:tcPr>
           <w:p>
             <w:pPr>
-              <w:pStyle w:val="NoSpacing"/>
+              <w:pStyle w:val="a8"/>
               <w:rPr>
                 <w:b/>
                 <w:bCs/>
@@ -714,48 +713,6 @@
               </w:rPr>
               <w:t>}</w:t>
             </w:r>
-          </w:p>
-        </w:tc>
-      </w:tr>
-      <w:tr>
-        <w:trPr>
-          <w:trHeight w:val="356"/>
-        </w:trPr>
-        <w:tc>
-          <w:tcPr>
-            <w:tcW w:w="5253" w:type="dxa"/>
-            <w:shd w:val="clear" w:color="auto" w:fill="F2F2F2" w:themeFill="background1" w:themeFillShade="F2"/>
-          </w:tcPr>
-          <w:p>
-            <w:pPr>
-              <w:pStyle w:val="NoSpacing"/>
-              <w:rPr>
-                <w:b/>
-                <w:bCs/>
-              </w:rPr>
-            </w:pPr>
-            <w:r>
-              <w:rPr>
-                <w:b/>
-                <w:bCs/>
-              </w:rPr>
-              <w:t>Количество детей</w:t>
-            </w:r>
-          </w:p>
-        </w:tc>
-        <w:tc>
-          <w:tcPr>
-            <w:tcW w:w="5488" w:type="dxa"/>
-            <w:shd w:val="clear" w:color="auto" w:fill="F2F2F2" w:themeFill="background1" w:themeFillShade="F2"/>
-          </w:tcPr>
-          <w:p>
-            <w:pPr>
-              <w:pStyle w:val="NoSpacing"/>
-              <w:rPr>
-                <w:b/>
-                <w:bCs/>
-              </w:rPr>
-            </w:pPr>
           </w:p>
         </w:tc>
       </w:tr>
@@ -792,7 +749,7 @@
           </w:tcPr>
           <w:p>
             <w:pPr>
-              <w:pStyle w:val="NoSpacing"/>
+              <w:pStyle w:val="a8"/>
               <w:rPr>
                 <w:b/>
                 <w:bCs/>
@@ -814,7 +771,7 @@
           </w:tcPr>
           <w:p>
             <w:pPr>
-              <w:pStyle w:val="NoSpacing"/>
+              <w:pStyle w:val="a8"/>
             </w:pPr>
             <w:r>
               <w:rPr>
@@ -834,7 +791,7 @@
           </w:tcPr>
           <w:p>
             <w:pPr>
-              <w:pStyle w:val="NoSpacing"/>
+              <w:pStyle w:val="a8"/>
               <w:rPr>
                 <w:b/>
                 <w:bCs/>
@@ -856,7 +813,7 @@
           </w:tcPr>
           <w:p>
             <w:pPr>
-              <w:pStyle w:val="NoSpacing"/>
+              <w:pStyle w:val="a8"/>
             </w:pPr>
           </w:p>
         </w:tc>
@@ -872,7 +829,7 @@
           </w:tcPr>
           <w:p>
             <w:pPr>
-              <w:pStyle w:val="NoSpacing"/>
+              <w:pStyle w:val="a8"/>
               <w:rPr>
                 <w:b/>
                 <w:bCs/>
@@ -894,7 +851,7 @@
           </w:tcPr>
           <w:p>
             <w:pPr>
-              <w:pStyle w:val="NoSpacing"/>
+              <w:pStyle w:val="a8"/>
             </w:pPr>
           </w:p>
         </w:tc>
@@ -905,7 +862,7 @@
           </w:tcPr>
           <w:p>
             <w:pPr>
-              <w:pStyle w:val="NoSpacing"/>
+              <w:pStyle w:val="a8"/>
               <w:rPr>
                 <w:b/>
                 <w:bCs/>
@@ -927,7 +884,7 @@
           </w:tcPr>
           <w:p>
             <w:pPr>
-              <w:pStyle w:val="NoSpacing"/>
+              <w:pStyle w:val="a8"/>
             </w:pPr>
             <w:r>
               <w:rPr>
@@ -963,7 +920,7 @@
           </w:tcPr>
           <w:p>
             <w:pPr>
-              <w:pStyle w:val="NoSpacing"/>
+              <w:pStyle w:val="a8"/>
               <w:rPr>
                 <w:b/>
                 <w:bCs/>
@@ -985,7 +942,7 @@
           </w:tcPr>
           <w:p>
             <w:pPr>
-              <w:pStyle w:val="NoSpacing"/>
+              <w:pStyle w:val="a8"/>
             </w:pPr>
           </w:p>
         </w:tc>
@@ -996,7 +953,7 @@
           </w:tcPr>
           <w:p>
             <w:pPr>
-              <w:pStyle w:val="NoSpacing"/>
+              <w:pStyle w:val="a8"/>
               <w:rPr>
                 <w:b/>
                 <w:bCs/>
@@ -1018,7 +975,7 @@
           </w:tcPr>
           <w:p>
             <w:pPr>
-              <w:pStyle w:val="NoSpacing"/>
+              <w:pStyle w:val="a8"/>
             </w:pPr>
           </w:p>
         </w:tc>
@@ -1034,7 +991,7 @@
           </w:tcPr>
           <w:p>
             <w:pPr>
-              <w:pStyle w:val="NoSpacing"/>
+              <w:pStyle w:val="a8"/>
               <w:rPr>
                 <w:b/>
                 <w:bCs/>
@@ -1056,7 +1013,7 @@
           </w:tcPr>
           <w:p>
             <w:pPr>
-              <w:pStyle w:val="NoSpacing"/>
+              <w:pStyle w:val="a8"/>
             </w:pPr>
             <w:r>
               <w:rPr>
@@ -1076,7 +1033,7 @@
           </w:tcPr>
           <w:p>
             <w:pPr>
-              <w:pStyle w:val="NoSpacing"/>
+              <w:pStyle w:val="a8"/>
               <w:rPr>
                 <w:b/>
                 <w:bCs/>
@@ -1098,7 +1055,7 @@
           </w:tcPr>
           <w:p>
             <w:pPr>
-              <w:pStyle w:val="NoSpacing"/>
+              <w:pStyle w:val="a8"/>
             </w:pPr>
           </w:p>
         </w:tc>
@@ -1133,7 +1090,7 @@
           </w:tcPr>
           <w:p>
             <w:pPr>
-              <w:pStyle w:val="NoSpacing"/>
+              <w:pStyle w:val="a8"/>
               <w:rPr>
                 <w:b/>
                 <w:bCs/>
@@ -1156,7 +1113,7 @@
           </w:tcPr>
           <w:p>
             <w:pPr>
-              <w:pStyle w:val="NoSpacing"/>
+              <w:pStyle w:val="a8"/>
               <w:numPr>
                 <w:ilvl w:val="0"/>
                 <w:numId w:val="3"/>
@@ -1179,7 +1136,7 @@
           </w:tcPr>
           <w:p>
             <w:pPr>
-              <w:pStyle w:val="NoSpacing"/>
+              <w:pStyle w:val="a8"/>
               <w:numPr>
                 <w:ilvl w:val="0"/>
                 <w:numId w:val="3"/>
@@ -1192,7 +1149,7 @@
           </w:p>
           <w:p>
             <w:pPr>
-              <w:pStyle w:val="NoSpacing"/>
+              <w:pStyle w:val="a8"/>
               <w:numPr>
                 <w:ilvl w:val="0"/>
                 <w:numId w:val="3"/>
@@ -1208,13 +1165,14 @@
     </w:tbl>
     <w:p>
       <w:pPr>
-        <w:pStyle w:val="NoSpacing"/>
+        <w:pStyle w:val="a8"/>
       </w:pPr>
     </w:p>
     <w:tbl>
       <w:tblPr>
         <w:tblW w:w="10783" w:type="dxa"/>
         <w:tblInd w:w="-573" w:type="dxa"/>
+        <w:shd w:val="clear" w:color="auto" w:fill="F7CAAC" w:themeFill="accent2" w:themeFillTint="66"/>
         <w:tblLook w:val="0000" w:firstRow="0" w:lastRow="0" w:firstColumn="0" w:lastColumn="0" w:noHBand="0" w:noVBand="0"/>
       </w:tblPr>
       <w:tblGrid>
@@ -1229,7 +1187,7 @@
         <w:tc>
           <w:tcPr>
             <w:tcW w:w="3229" w:type="dxa"/>
-            <w:shd w:val="clear" w:color="auto" w:fill="ED7D31" w:themeFill="accent2"/>
+            <w:shd w:val="clear" w:color="auto" w:fill="F7CAAC" w:themeFill="accent2" w:themeFillTint="66"/>
           </w:tcPr>
           <w:p>
             <w:pPr>
@@ -1280,10 +1238,11 @@
         <w:tc>
           <w:tcPr>
             <w:tcW w:w="4107" w:type="dxa"/>
-          </w:tcPr>
-          <w:p>
-            <w:pPr>
-              <w:pStyle w:val="ListParagraph"/>
+            <w:shd w:val="clear" w:color="auto" w:fill="F7CAAC" w:themeFill="accent2" w:themeFillTint="66"/>
+          </w:tcPr>
+          <w:p>
+            <w:pPr>
+              <w:pStyle w:val="a9"/>
               <w:rPr>
                 <w:b/>
                 <w:bCs/>
@@ -1370,7 +1329,7 @@
         <w:tc>
           <w:tcPr>
             <w:tcW w:w="3447" w:type="dxa"/>
-            <w:shd w:val="clear" w:color="auto" w:fill="ED7D31" w:themeFill="accent2"/>
+            <w:shd w:val="clear" w:color="auto" w:fill="F7CAAC" w:themeFill="accent2" w:themeFillTint="66"/>
           </w:tcPr>
           <w:p>
             <w:pPr>
@@ -1588,7 +1547,7 @@
       <w:tblPr>
         <w:tblW w:w="10886" w:type="dxa"/>
         <w:tblInd w:w="-572" w:type="dxa"/>
-        <w:shd w:val="clear" w:color="auto" w:fill="ED7D31" w:themeFill="accent2"/>
+        <w:shd w:val="clear" w:color="auto" w:fill="F7CAAC" w:themeFill="accent2" w:themeFillTint="66"/>
         <w:tblLook w:val="0000" w:firstRow="0" w:lastRow="0" w:firstColumn="0" w:lastColumn="0" w:noHBand="0" w:noVBand="0"/>
       </w:tblPr>
       <w:tblGrid>
@@ -1601,7 +1560,7 @@
         <w:tc>
           <w:tcPr>
             <w:tcW w:w="10886" w:type="dxa"/>
-            <w:shd w:val="clear" w:color="auto" w:fill="ED7D31" w:themeFill="accent2"/>
+            <w:shd w:val="clear" w:color="auto" w:fill="F7CAAC" w:themeFill="accent2" w:themeFillTint="66"/>
           </w:tcPr>
           <w:p>
             <w:pPr>
@@ -1718,18 +1677,25 @@
                 <w:b/>
                 <w:bCs/>
               </w:rPr>
-              <w:t>! Перейти в чат -бот Letsg</w:t>
+              <w:t xml:space="preserve">! Перейти в чат -бот </w:t>
             </w:r>
             <w:proofErr w:type="spellStart"/>
             <w:r>
               <w:rPr>
                 <w:b/>
                 <w:bCs/>
+              </w:rPr>
+              <w:t>Letsg</w:t>
+            </w:r>
+            <w:proofErr w:type="spellEnd"/>
+            <w:r>
+              <w:rPr>
+                <w:b/>
+                <w:bCs/>
                 <w:lang w:val="en-US"/>
               </w:rPr>
               <w:t>oUzbekistan</w:t>
             </w:r>
-            <w:proofErr w:type="spellEnd"/>
           </w:p>
         </w:tc>
       </w:tr>
@@ -1881,7 +1847,7 @@
 <w:ftr xmlns:wpc="http://schemas.microsoft.com/office/word/2010/wordprocessingCanvas" xmlns:mc="http://schemas.openxmlformats.org/markup-compatibility/2006" xmlns:o="urn:schemas-microsoft-com:office:office" xmlns:r="http://schemas.openxmlformats.org/officeDocument/2006/relationships" xmlns:m="http://schemas.openxmlformats.org/officeDocument/2006/math" xmlns:v="urn:schemas-microsoft-com:vml" xmlns:wp14="http://schemas.microsoft.com/office/word/2010/wordprocessingDrawing" xmlns:wp="http://schemas.openxmlformats.org/drawingml/2006/wordprocessingDrawing" xmlns:w10="urn:schemas-microsoft-com:office:word" xmlns:w="http://schemas.openxmlformats.org/wordprocessingml/2006/main" xmlns:w14="http://schemas.microsoft.com/office/word/2010/wordml" xmlns:w15="http://schemas.microsoft.com/office/word/2012/wordml" xmlns:wpg="http://schemas.microsoft.com/office/word/2010/wordprocessingGroup" xmlns:wpi="http://schemas.microsoft.com/office/word/2010/wordprocessingInk" xmlns:wne="http://schemas.microsoft.com/office/word/2006/wordml" xmlns:wps="http://schemas.microsoft.com/office/word/2010/wordprocessingShape" mc:Ignorable="w14 w15 wp14">
   <w:p>
     <w:pPr>
-      <w:pStyle w:val="Footer"/>
+      <w:pStyle w:val="a5"/>
       <w:jc w:val="center"/>
     </w:pPr>
     <w:r>
@@ -1913,7 +1879,6 @@
       </w:rPr>
       <w:t>@</w:t>
     </w:r>
-    <w:proofErr w:type="spellStart"/>
     <w:r>
       <w:rPr>
         <w:b/>
@@ -1922,7 +1887,6 @@
       </w:rPr>
       <w:t>asia</w:t>
     </w:r>
-    <w:proofErr w:type="spellEnd"/>
     <w:r>
       <w:rPr>
         <w:b/>
@@ -1945,7 +1909,6 @@
       </w:rPr>
       <w:t>.</w:t>
     </w:r>
-    <w:proofErr w:type="spellStart"/>
     <w:r>
       <w:rPr>
         <w:b/>
@@ -1954,7 +1917,6 @@
       </w:rPr>
       <w:t>uz</w:t>
     </w:r>
-    <w:proofErr w:type="spellEnd"/>
     <w:r>
       <w:rPr>
         <w:b/>
@@ -1969,12 +1931,37 @@
       </w:rPr>
       <w:br/>
     </w:r>
+    <w:proofErr w:type="spellStart"/>
     <w:r>
       <w:rPr>
         <w:b/>
         <w:bCs/>
       </w:rPr>
-      <w:t>Бахром Расулев +998333377752         дата</w:t>
+      <w:t>Бахром</w:t>
+    </w:r>
+    <w:proofErr w:type="spellEnd"/>
+    <w:r>
+      <w:rPr>
+        <w:b/>
+        <w:bCs/>
+      </w:rPr>
+      <w:t xml:space="preserve"> </w:t>
+    </w:r>
+    <w:proofErr w:type="spellStart"/>
+    <w:r>
+      <w:rPr>
+        <w:b/>
+        <w:bCs/>
+      </w:rPr>
+      <w:t>Расулев</w:t>
+    </w:r>
+    <w:proofErr w:type="spellEnd"/>
+    <w:r>
+      <w:rPr>
+        <w:b/>
+        <w:bCs/>
+      </w:rPr>
+      <w:t xml:space="preserve"> +998333377752         дата</w:t>
     </w:r>
     <w:r>
       <w:rPr>
@@ -1993,7 +1980,7 @@
   </w:p>
   <w:p>
     <w:pPr>
-      <w:pStyle w:val="Footer"/>
+      <w:pStyle w:val="a5"/>
     </w:pPr>
   </w:p>
 </w:ftr>
@@ -2003,7 +1990,7 @@
 <w:ftr xmlns:wpc="http://schemas.microsoft.com/office/word/2010/wordprocessingCanvas" xmlns:mc="http://schemas.openxmlformats.org/markup-compatibility/2006" xmlns:o="urn:schemas-microsoft-com:office:office" xmlns:r="http://schemas.openxmlformats.org/officeDocument/2006/relationships" xmlns:m="http://schemas.openxmlformats.org/officeDocument/2006/math" xmlns:v="urn:schemas-microsoft-com:vml" xmlns:wp14="http://schemas.microsoft.com/office/word/2010/wordprocessingDrawing" xmlns:wp="http://schemas.openxmlformats.org/drawingml/2006/wordprocessingDrawing" xmlns:w10="urn:schemas-microsoft-com:office:word" xmlns:w="http://schemas.openxmlformats.org/wordprocessingml/2006/main" xmlns:w14="http://schemas.microsoft.com/office/word/2010/wordml" xmlns:w15="http://schemas.microsoft.com/office/word/2012/wordml" xmlns:wpg="http://schemas.microsoft.com/office/word/2010/wordprocessingGroup" xmlns:wpi="http://schemas.microsoft.com/office/word/2010/wordprocessingInk" xmlns:wne="http://schemas.microsoft.com/office/word/2006/wordml" xmlns:wps="http://schemas.microsoft.com/office/word/2010/wordprocessingShape" mc:Ignorable="w14 w15 wp14">
   <w:p>
     <w:pPr>
-      <w:pStyle w:val="Footer"/>
+      <w:pStyle w:val="a5"/>
       <w:jc w:val="center"/>
     </w:pPr>
     <w:r>
@@ -2035,7 +2022,6 @@
       </w:rPr>
       <w:t>@</w:t>
     </w:r>
-    <w:proofErr w:type="spellStart"/>
     <w:r>
       <w:rPr>
         <w:b/>
@@ -2044,7 +2030,6 @@
       </w:rPr>
       <w:t>asia</w:t>
     </w:r>
-    <w:proofErr w:type="spellEnd"/>
     <w:r>
       <w:rPr>
         <w:b/>
@@ -2067,7 +2052,6 @@
       </w:rPr>
       <w:t>.</w:t>
     </w:r>
-    <w:proofErr w:type="spellStart"/>
     <w:r>
       <w:rPr>
         <w:b/>
@@ -2076,7 +2060,6 @@
       </w:rPr>
       <w:t>uz</w:t>
     </w:r>
-    <w:proofErr w:type="spellEnd"/>
     <w:r>
       <w:rPr>
         <w:b/>
@@ -2091,12 +2074,37 @@
       </w:rPr>
       <w:br/>
     </w:r>
+    <w:proofErr w:type="spellStart"/>
     <w:r>
       <w:rPr>
         <w:b/>
         <w:bCs/>
       </w:rPr>
-      <w:t>Бахром Расулев +998333377752         дата</w:t>
+      <w:t>Бахром</w:t>
+    </w:r>
+    <w:proofErr w:type="spellEnd"/>
+    <w:r>
+      <w:rPr>
+        <w:b/>
+        <w:bCs/>
+      </w:rPr>
+      <w:t xml:space="preserve"> </w:t>
+    </w:r>
+    <w:proofErr w:type="spellStart"/>
+    <w:r>
+      <w:rPr>
+        <w:b/>
+        <w:bCs/>
+      </w:rPr>
+      <w:t>Расулев</w:t>
+    </w:r>
+    <w:proofErr w:type="spellEnd"/>
+    <w:r>
+      <w:rPr>
+        <w:b/>
+        <w:bCs/>
+      </w:rPr>
+      <w:t xml:space="preserve"> +998333377752         дата</w:t>
     </w:r>
     <w:r>
       <w:rPr>
@@ -2145,7 +2153,7 @@
 <w:hdr xmlns:wpc="http://schemas.microsoft.com/office/word/2010/wordprocessingCanvas" xmlns:mc="http://schemas.openxmlformats.org/markup-compatibility/2006" xmlns:o="urn:schemas-microsoft-com:office:office" xmlns:r="http://schemas.openxmlformats.org/officeDocument/2006/relationships" xmlns:m="http://schemas.openxmlformats.org/officeDocument/2006/math" xmlns:v="urn:schemas-microsoft-com:vml" xmlns:wp14="http://schemas.microsoft.com/office/word/2010/wordprocessingDrawing" xmlns:wp="http://schemas.openxmlformats.org/drawingml/2006/wordprocessingDrawing" xmlns:w10="urn:schemas-microsoft-com:office:word" xmlns:w="http://schemas.openxmlformats.org/wordprocessingml/2006/main" xmlns:w14="http://schemas.microsoft.com/office/word/2010/wordml" xmlns:w15="http://schemas.microsoft.com/office/word/2012/wordml" xmlns:wpg="http://schemas.microsoft.com/office/word/2010/wordprocessingGroup" xmlns:wpi="http://schemas.microsoft.com/office/word/2010/wordprocessingInk" xmlns:wne="http://schemas.microsoft.com/office/word/2006/wordml" xmlns:wps="http://schemas.microsoft.com/office/word/2010/wordprocessingShape" mc:Ignorable="w14 w15 wp14">
   <w:p>
     <w:pPr>
-      <w:pStyle w:val="Header"/>
+      <w:pStyle w:val="a3"/>
       <w:jc w:val="right"/>
       <w:rPr>
         <w:rFonts w:ascii="Verdana" w:hAnsi="Verdana"/>
@@ -2269,7 +2277,7 @@
   </w:p>
   <w:p>
     <w:pPr>
-      <w:pStyle w:val="Header"/>
+      <w:pStyle w:val="a3"/>
       <w:jc w:val="right"/>
       <w:rPr>
         <w:lang w:val="en-US"/>
@@ -2345,7 +2353,7 @@
     <w:hyperlink r:id="rId2" w:history="1">
       <w:r>
         <w:rPr>
-          <w:rStyle w:val="Hyperlink"/>
+          <w:rStyle w:val="a7"/>
           <w:lang w:val="en-US"/>
         </w:rPr>
         <w:t>http://www.letsgouzbekistan.com</w:t>
@@ -3204,17 +3212,17 @@
     <w:lsdException w:name="List Table 6 Colorful Accent 6" w:uiPriority="51"/>
     <w:lsdException w:name="List Table 7 Colorful Accent 6" w:uiPriority="52"/>
   </w:latentStyles>
-  <w:style w:type="paragraph" w:default="1" w:styleId="Normal">
+  <w:style w:type="paragraph" w:default="1" w:styleId="a">
     <w:name w:val="Normal"/>
     <w:qFormat/>
   </w:style>
-  <w:style w:type="character" w:default="1" w:styleId="DefaultParagraphFont">
+  <w:style w:type="character" w:default="1" w:styleId="a0">
     <w:name w:val="Default Paragraph Font"/>
     <w:uiPriority w:val="1"/>
     <w:semiHidden/>
     <w:unhideWhenUsed/>
   </w:style>
-  <w:style w:type="table" w:default="1" w:styleId="TableNormal">
+  <w:style w:type="table" w:default="1" w:styleId="a1">
     <w:name w:val="Normal Table"/>
     <w:uiPriority w:val="99"/>
     <w:semiHidden/>
@@ -3229,16 +3237,16 @@
       </w:tblCellMar>
     </w:tblPr>
   </w:style>
-  <w:style w:type="numbering" w:default="1" w:styleId="NoList">
+  <w:style w:type="numbering" w:default="1" w:styleId="a2">
     <w:name w:val="No List"/>
     <w:uiPriority w:val="99"/>
     <w:semiHidden/>
     <w:unhideWhenUsed/>
   </w:style>
-  <w:style w:type="paragraph" w:styleId="Header">
+  <w:style w:type="paragraph" w:styleId="a3">
     <w:name w:val="header"/>
-    <w:basedOn w:val="Normal"/>
-    <w:link w:val="HeaderChar"/>
+    <w:basedOn w:val="a"/>
+    <w:link w:val="a4"/>
     <w:uiPriority w:val="99"/>
     <w:unhideWhenUsed/>
     <w:rsid w:val="0095344D"/>
@@ -3250,17 +3258,17 @@
       <w:spacing w:after="0" w:line="240" w:lineRule="auto"/>
     </w:pPr>
   </w:style>
-  <w:style w:type="character" w:customStyle="1" w:styleId="HeaderChar">
-    <w:name w:val="Header Char"/>
-    <w:basedOn w:val="DefaultParagraphFont"/>
-    <w:link w:val="Header"/>
+  <w:style w:type="character" w:customStyle="1" w:styleId="a4">
+    <w:name w:val="Верхний колонтитул Знак"/>
+    <w:basedOn w:val="a0"/>
+    <w:link w:val="a3"/>
     <w:uiPriority w:val="99"/>
     <w:rsid w:val="0095344D"/>
   </w:style>
-  <w:style w:type="paragraph" w:styleId="Footer">
+  <w:style w:type="paragraph" w:styleId="a5">
     <w:name w:val="footer"/>
-    <w:basedOn w:val="Normal"/>
-    <w:link w:val="FooterChar"/>
+    <w:basedOn w:val="a"/>
+    <w:link w:val="a6"/>
     <w:uiPriority w:val="99"/>
     <w:unhideWhenUsed/>
     <w:rsid w:val="0095344D"/>
@@ -3272,16 +3280,16 @@
       <w:spacing w:after="0" w:line="240" w:lineRule="auto"/>
     </w:pPr>
   </w:style>
-  <w:style w:type="character" w:customStyle="1" w:styleId="FooterChar">
-    <w:name w:val="Footer Char"/>
-    <w:basedOn w:val="DefaultParagraphFont"/>
-    <w:link w:val="Footer"/>
+  <w:style w:type="character" w:customStyle="1" w:styleId="a6">
+    <w:name w:val="Нижний колонтитул Знак"/>
+    <w:basedOn w:val="a0"/>
+    <w:link w:val="a5"/>
     <w:uiPriority w:val="99"/>
     <w:rsid w:val="0095344D"/>
   </w:style>
-  <w:style w:type="character" w:styleId="Hyperlink">
+  <w:style w:type="character" w:styleId="a7">
     <w:name w:val="Hyperlink"/>
-    <w:basedOn w:val="DefaultParagraphFont"/>
+    <w:basedOn w:val="a0"/>
     <w:uiPriority w:val="99"/>
     <w:unhideWhenUsed/>
     <w:rsid w:val="00B441E2"/>
@@ -3292,7 +3300,7 @@
   </w:style>
   <w:style w:type="character" w:customStyle="1" w:styleId="UnresolvedMention">
     <w:name w:val="Unresolved Mention"/>
-    <w:basedOn w:val="DefaultParagraphFont"/>
+    <w:basedOn w:val="a0"/>
     <w:uiPriority w:val="99"/>
     <w:semiHidden/>
     <w:unhideWhenUsed/>
@@ -3302,7 +3310,7 @@
       <w:shd w:val="clear" w:color="auto" w:fill="E1DFDD"/>
     </w:rPr>
   </w:style>
-  <w:style w:type="paragraph" w:styleId="NoSpacing">
+  <w:style w:type="paragraph" w:styleId="a8">
     <w:name w:val="No Spacing"/>
     <w:uiPriority w:val="1"/>
     <w:qFormat/>
@@ -3333,9 +3341,9 @@
       </w:tblCellMar>
     </w:tblPr>
   </w:style>
-  <w:style w:type="paragraph" w:styleId="ListParagraph">
+  <w:style w:type="paragraph" w:styleId="a9">
     <w:name w:val="List Paragraph"/>
-    <w:basedOn w:val="Normal"/>
+    <w:basedOn w:val="a"/>
     <w:uiPriority w:val="34"/>
     <w:qFormat/>
     <w:rsid w:val="001414EC"/>

</xml_diff>

<commit_message>
feat: add hotel rules handling and update hotel data processing in export service
</commit_message>
<xml_diff>
--- a/app/Services/Templates/Client_voucher.docx
+++ b/app/Services/Templates/Client_voucher.docx
@@ -361,17 +361,7 @@
                 <w:bCs/>
                 <w:lang w:val="en-US"/>
               </w:rPr>
-              <w:t>${guest_name</w:t>
-            </w:r>
-            <w:bookmarkStart w:id="0" w:name="_GoBack"/>
-            <w:bookmarkEnd w:id="0"/>
-            <w:r>
-              <w:rPr>
-                <w:b/>
-                <w:bCs/>
-                <w:lang w:val="en-US"/>
-              </w:rPr>
-              <w:t>}</w:t>
+              <w:t>${guest_name}</w:t>
             </w:r>
           </w:p>
         </w:tc>
@@ -1399,147 +1389,124 @@
     </w:p>
     <w:tbl>
       <w:tblPr>
-        <w:tblW w:w="10834" w:type="dxa"/>
+        <w:tblW w:w="10872" w:type="dxa"/>
         <w:tblInd w:w="-572" w:type="dxa"/>
         <w:shd w:val="clear" w:color="auto" w:fill="F2F2F2" w:themeFill="background1" w:themeFillShade="F2"/>
+        <w:tblLayout w:type="fixed"/>
         <w:tblLook w:val="0000" w:firstRow="0" w:lastRow="0" w:firstColumn="0" w:lastColumn="0" w:noHBand="0" w:noVBand="0"/>
       </w:tblPr>
       <w:tblGrid>
-        <w:gridCol w:w="3261"/>
-        <w:gridCol w:w="283"/>
-        <w:gridCol w:w="3345"/>
-        <w:gridCol w:w="236"/>
-        <w:gridCol w:w="3709"/>
+        <w:gridCol w:w="3739"/>
+        <w:gridCol w:w="3521"/>
+        <w:gridCol w:w="277"/>
+        <w:gridCol w:w="3335"/>
       </w:tblGrid>
       <w:tr>
         <w:trPr>
-          <w:trHeight w:val="488"/>
+          <w:trHeight w:val="418"/>
         </w:trPr>
         <w:tc>
           <w:tcPr>
-            <w:tcW w:w="3261" w:type="dxa"/>
-            <w:shd w:val="clear" w:color="auto" w:fill="F2F2F2" w:themeFill="background1" w:themeFillShade="F2"/>
-          </w:tcPr>
-          <w:p>
-            <w:pPr>
-              <w:rPr>
-                <w:b/>
-                <w:bCs/>
-              </w:rPr>
-            </w:pPr>
-            <w:r>
-              <w:rPr>
-                <w:b/>
+            <w:tcW w:w="3739" w:type="dxa"/>
+            <w:shd w:val="clear" w:color="auto" w:fill="F2F2F2" w:themeFill="background1" w:themeFillShade="F2"/>
+          </w:tcPr>
+          <w:p>
+            <w:pPr>
+              <w:rPr>
                 <w:bCs/>
                 <w:sz w:val="18"/>
                 <w:szCs w:val="18"/>
-              </w:rPr>
-              <w:t>Ранний заезд до 6:00</w:t>
-            </w:r>
-            <w:r>
-              <w:rPr>
-                <w:b/>
+                <w:lang w:val="en-US"/>
+              </w:rPr>
+            </w:pPr>
+            <w:bookmarkStart w:id="0" w:name="_GoBack" w:colFirst="0" w:colLast="3"/>
+            <w:r>
+              <w:rPr>
                 <w:bCs/>
                 <w:sz w:val="18"/>
                 <w:szCs w:val="18"/>
-              </w:rPr>
-              <w:br/>
-            </w:r>
-            <w:r>
+                <w:lang w:val="en-US"/>
+              </w:rPr>
+              <w:t>${rules_1}</w:t>
+            </w:r>
+          </w:p>
+        </w:tc>
+        <w:tc>
+          <w:tcPr>
+            <w:tcW w:w="3521" w:type="dxa"/>
+            <w:shd w:val="clear" w:color="auto" w:fill="F2F2F2" w:themeFill="background1" w:themeFillShade="F2"/>
+          </w:tcPr>
+          <w:p>
+            <w:pPr>
               <w:rPr>
                 <w:sz w:val="18"/>
                 <w:szCs w:val="18"/>
-              </w:rPr>
-              <w:t>оплачивается 100% стоимости номера (питание входит в стоимость)</w:t>
-            </w:r>
-          </w:p>
-        </w:tc>
-        <w:tc>
-          <w:tcPr>
-            <w:tcW w:w="283" w:type="dxa"/>
-            <w:shd w:val="clear" w:color="auto" w:fill="F2F2F2" w:themeFill="background1" w:themeFillShade="F2"/>
-          </w:tcPr>
-          <w:p/>
-        </w:tc>
-        <w:tc>
-          <w:tcPr>
-            <w:tcW w:w="3345" w:type="dxa"/>
-            <w:shd w:val="clear" w:color="auto" w:fill="F2F2F2" w:themeFill="background1" w:themeFillShade="F2"/>
-          </w:tcPr>
-          <w:p>
-            <w:pPr>
-              <w:rPr>
-                <w:b/>
-                <w:bCs/>
+                <w:lang w:val="en-US"/>
+              </w:rPr>
+            </w:pPr>
+            <w:r>
+              <w:rPr>
                 <w:sz w:val="18"/>
                 <w:szCs w:val="18"/>
-              </w:rPr>
-            </w:pPr>
-            <w:r>
+                <w:lang w:val="en-US"/>
+              </w:rPr>
+              <w:t>${rules_2}</w:t>
+            </w:r>
+          </w:p>
+        </w:tc>
+        <w:tc>
+          <w:tcPr>
+            <w:tcW w:w="277" w:type="dxa"/>
+            <w:shd w:val="clear" w:color="auto" w:fill="F2F2F2" w:themeFill="background1" w:themeFillShade="F2"/>
+          </w:tcPr>
+          <w:p>
+            <w:pPr>
+              <w:tabs>
+                <w:tab w:val="left" w:pos="2507"/>
+              </w:tabs>
+              <w:ind w:left="1690"/>
               <w:rPr>
                 <w:b/>
                 <w:bCs/>
                 <w:sz w:val="18"/>
                 <w:szCs w:val="18"/>
               </w:rPr>
-              <w:t>Ранний заезд после 6:00 и до 14:00</w:t>
-            </w:r>
-            <w:r>
-              <w:rPr>
-                <w:b/>
-                <w:bCs/>
+            </w:pPr>
+          </w:p>
+        </w:tc>
+        <w:tc>
+          <w:tcPr>
+            <w:tcW w:w="3335" w:type="dxa"/>
+            <w:shd w:val="clear" w:color="auto" w:fill="F2F2F2" w:themeFill="background1" w:themeFillShade="F2"/>
+          </w:tcPr>
+          <w:p>
+            <w:pPr>
+              <w:ind w:right="22"/>
+              <w:rPr>
                 <w:sz w:val="18"/>
                 <w:szCs w:val="18"/>
-              </w:rPr>
-              <w:br/>
-            </w:r>
+                <w:lang w:val="en-US"/>
+              </w:rPr>
+            </w:pPr>
             <w:r>
               <w:rPr>
                 <w:sz w:val="18"/>
                 <w:szCs w:val="18"/>
-              </w:rPr>
-              <w:t>оплачивается 50% от стоимости номера (питание входит в стоимость)</w:t>
-            </w:r>
-          </w:p>
-        </w:tc>
-        <w:tc>
-          <w:tcPr>
-            <w:tcW w:w="236" w:type="dxa"/>
-            <w:shd w:val="clear" w:color="auto" w:fill="F2F2F2" w:themeFill="background1" w:themeFillShade="F2"/>
-          </w:tcPr>
-          <w:p/>
-        </w:tc>
-        <w:tc>
-          <w:tcPr>
-            <w:tcW w:w="3709" w:type="dxa"/>
-            <w:shd w:val="clear" w:color="auto" w:fill="F2F2F2" w:themeFill="background1" w:themeFillShade="F2"/>
-          </w:tcPr>
-          <w:p>
-            <w:r>
-              <w:rPr>
-                <w:b/>
-                <w:bCs/>
-                <w:sz w:val="18"/>
-                <w:szCs w:val="18"/>
-              </w:rPr>
-              <w:t>Поздний выезд после 13:00 и до 23:00</w:t>
-            </w:r>
-            <w:r>
-              <w:rPr>
-                <w:sz w:val="18"/>
-                <w:szCs w:val="18"/>
-              </w:rPr>
-              <w:t xml:space="preserve"> почасовая оплата берется в размере 10%</w:t>
+                <w:lang w:val="en-US"/>
+              </w:rPr>
+              <w:t>${rules_3}</w:t>
             </w:r>
           </w:p>
         </w:tc>
       </w:tr>
+      <w:bookmarkEnd w:id="0"/>
     </w:tbl>
     <w:p>
       <w:pPr>
         <w:rPr>
           <w:sz w:val="2"/>
           <w:szCs w:val="2"/>
+          <w:lang w:val="en-US"/>
         </w:rPr>
       </w:pPr>
     </w:p>
@@ -1687,15 +1654,15 @@
               </w:rPr>
               <w:t>Letsg</w:t>
             </w:r>
+            <w:r>
+              <w:rPr>
+                <w:b/>
+                <w:bCs/>
+                <w:lang w:val="en-US"/>
+              </w:rPr>
+              <w:t>oUzbekistan</w:t>
+            </w:r>
             <w:proofErr w:type="spellEnd"/>
-            <w:r>
-              <w:rPr>
-                <w:b/>
-                <w:bCs/>
-                <w:lang w:val="en-US"/>
-              </w:rPr>
-              <w:t>oUzbekistan</w:t>
-            </w:r>
           </w:p>
         </w:tc>
       </w:tr>
@@ -1879,6 +1846,7 @@
       </w:rPr>
       <w:t>@</w:t>
     </w:r>
+    <w:proofErr w:type="spellStart"/>
     <w:r>
       <w:rPr>
         <w:b/>
@@ -1887,6 +1855,7 @@
       </w:rPr>
       <w:t>asia</w:t>
     </w:r>
+    <w:proofErr w:type="spellEnd"/>
     <w:r>
       <w:rPr>
         <w:b/>
@@ -1909,6 +1878,7 @@
       </w:rPr>
       <w:t>.</w:t>
     </w:r>
+    <w:proofErr w:type="spellStart"/>
     <w:r>
       <w:rPr>
         <w:b/>
@@ -1917,6 +1887,7 @@
       </w:rPr>
       <w:t>uz</w:t>
     </w:r>
+    <w:proofErr w:type="spellEnd"/>
     <w:r>
       <w:rPr>
         <w:b/>
@@ -2022,6 +1993,7 @@
       </w:rPr>
       <w:t>@</w:t>
     </w:r>
+    <w:proofErr w:type="spellStart"/>
     <w:r>
       <w:rPr>
         <w:b/>
@@ -2030,6 +2002,7 @@
       </w:rPr>
       <w:t>asia</w:t>
     </w:r>
+    <w:proofErr w:type="spellEnd"/>
     <w:r>
       <w:rPr>
         <w:b/>
@@ -2052,6 +2025,7 @@
       </w:rPr>
       <w:t>.</w:t>
     </w:r>
+    <w:proofErr w:type="spellStart"/>
     <w:r>
       <w:rPr>
         <w:b/>
@@ -2060,6 +2034,7 @@
       </w:rPr>
       <w:t>uz</w:t>
     </w:r>
+    <w:proofErr w:type="spellEnd"/>
     <w:r>
       <w:rPr>
         <w:b/>

</xml_diff>